<commit_message>
Added team member info and work allocation paragraph
</commit_message>
<xml_diff>
--- a/Phase 1.docx
+++ b/Phase 1.docx
@@ -22,77 +22,253 @@
     </w:p>
     <w:p>
       <w:pPr>
+        <w:rPr>
+          <w:sz w:val="24"/>
+          <w:szCs w:val="24"/>
+        </w:rPr>
+      </w:pPr>
+      <w:r>
+        <w:rPr>
+          <w:sz w:val="24"/>
+          <w:szCs w:val="24"/>
+        </w:rPr>
+        <w:t xml:space="preserve">Jason Ly, g5ljason, </w:t>
+      </w:r>
+      <w:hyperlink r:id="rId5" w:history="1">
+        <w:r>
+          <w:rPr>
+            <w:rStyle w:val="Hyperlink"/>
+            <w:sz w:val="24"/>
+            <w:szCs w:val="24"/>
+          </w:rPr>
+          <w:t>jasonn.ly@mail.utoronto.ca</w:t>
+        </w:r>
+      </w:hyperlink>
+      <w:r>
+        <w:rPr>
+          <w:sz w:val="24"/>
+          <w:szCs w:val="24"/>
+        </w:rPr>
+        <w:br/>
+      </w:r>
+      <w:proofErr w:type="spellStart"/>
+      <w:r>
+        <w:rPr>
+          <w:sz w:val="24"/>
+          <w:szCs w:val="24"/>
+        </w:rPr>
+        <w:t>Sikai</w:t>
+      </w:r>
+      <w:proofErr w:type="spellEnd"/>
+      <w:r>
+        <w:rPr>
+          <w:sz w:val="24"/>
+          <w:szCs w:val="24"/>
+        </w:rPr>
+        <w:t xml:space="preserve"> Li, c3lisika, </w:t>
+      </w:r>
+      <w:hyperlink r:id="rId6" w:history="1">
+        <w:r>
+          <w:rPr>
+            <w:rStyle w:val="Hyperlink"/>
+            <w:sz w:val="24"/>
+            <w:szCs w:val="24"/>
+          </w:rPr>
+          <w:t>c3lisika@gmail.com</w:t>
+        </w:r>
+      </w:hyperlink>
+      <w:r>
+        <w:rPr>
+          <w:sz w:val="24"/>
+          <w:szCs w:val="24"/>
+        </w:rPr>
+        <w:br/>
+        <w:t xml:space="preserve">Chang Cheng Zhang, g4chang, </w:t>
+      </w:r>
+      <w:hyperlink r:id="rId7" w:history="1">
+        <w:r>
+          <w:rPr>
+            <w:rStyle w:val="Hyperlink"/>
+            <w:sz w:val="24"/>
+            <w:szCs w:val="24"/>
+          </w:rPr>
+          <w:t>changc.zhang@mail.utoronto.ca</w:t>
+        </w:r>
+      </w:hyperlink>
+      <w:r>
+        <w:rPr>
+          <w:sz w:val="24"/>
+          <w:szCs w:val="24"/>
+        </w:rPr>
+        <w:br/>
+      </w:r>
+      <w:r>
+        <w:rPr>
+          <w:sz w:val="24"/>
+          <w:szCs w:val="24"/>
+        </w:rPr>
+        <w:t xml:space="preserve">Tim Pan, </w:t>
+      </w:r>
+      <w:r>
+        <w:rPr>
+          <w:sz w:val="24"/>
+          <w:szCs w:val="24"/>
+        </w:rPr>
+        <w:t xml:space="preserve">g5pantim, </w:t>
+      </w:r>
+      <w:hyperlink r:id="rId8" w:history="1">
+        <w:r>
+          <w:rPr>
+            <w:rStyle w:val="Hyperlink"/>
+            <w:sz w:val="24"/>
+            <w:szCs w:val="24"/>
+          </w:rPr>
+          <w:t>Tim.pan@mail.utoronto.ca</w:t>
+        </w:r>
+      </w:hyperlink>
+      <w:r>
+        <w:rPr>
+          <w:sz w:val="24"/>
+          <w:szCs w:val="24"/>
+        </w:rPr>
+        <w:br/>
+      </w:r>
+      <w:r>
+        <w:rPr>
+          <w:sz w:val="24"/>
+          <w:szCs w:val="24"/>
+        </w:rPr>
+        <w:br/>
+      </w:r>
+      <w:r>
+        <w:rPr>
+          <w:u w:val="single"/>
+        </w:rPr>
+        <w:t xml:space="preserve">Topic </w:t>
+      </w:r>
+    </w:p>
+    <w:p>
+      <w:pPr>
         <w:spacing w:after="120" w:line="480" w:lineRule="auto"/>
-        <w:rPr>
-          <w:u w:val="single"/>
-        </w:rPr>
-      </w:pPr>
-      <w:r>
-        <w:rPr>
-          <w:u w:val="single"/>
-        </w:rPr>
-        <w:t xml:space="preserve">Topic </w:t>
+      </w:pPr>
+      <w:r>
+        <w:t xml:space="preserve">Dating app that incorporates restaurant preferences as a key heuristic for determining compatibility. Since many first dates occur in a restaurant setting, it is important that both parties enjoy the occasion without the undue stress of determining where to go. Since the app automatically matches using food preferences, a location can be agreed upon beforehand to ensure all parties are satisfied with their date arrangement. Users simply enter their personal data, dating preferences, localization information, and can be quickly and easily matched with a partner with similar food interests. By simplifying the first step, users will be more successful in finding a companion. </w:t>
       </w:r>
     </w:p>
     <w:p>
       <w:pPr>
         <w:spacing w:after="120" w:line="480" w:lineRule="auto"/>
-      </w:pPr>
-      <w:r>
-        <w:t xml:space="preserve">Dating app that incorporates restaurant preferences as a key heuristic for determining compatibility. Since many first dates occur in a restaurant setting, it is important that both parties enjoy the occasion without the undue stress of determining where to go. Since the app automatically matches using food preferences, a location can be agreed upon beforehand to ensure all parties are satisfied with their date arrangement. Users simply enter their personal data, dating preferences, localization information, and can be quickly and easily matched with a partner with similar food interests. By simplifying the first step, users will be more successful in finding a companion. </w:t>
+        <w:rPr>
+          <w:u w:val="single"/>
+        </w:rPr>
+      </w:pPr>
+      <w:r>
+        <w:rPr>
+          <w:u w:val="single"/>
+        </w:rPr>
+        <w:t>App Description</w:t>
       </w:r>
     </w:p>
     <w:p>
       <w:pPr>
         <w:spacing w:after="120" w:line="480" w:lineRule="auto"/>
-        <w:rPr>
-          <w:u w:val="single"/>
-        </w:rPr>
-      </w:pPr>
-      <w:r>
-        <w:rPr>
-          <w:u w:val="single"/>
-        </w:rPr>
-        <w:t>App Description</w:t>
+      </w:pPr>
+      <w:r>
+        <w:t xml:space="preserve">A user can create a profile with personal information pertaining to a standard dating application. In addition, they can specify the types of food, restaurants, or arrangements that they prefer the most. </w:t>
+      </w:r>
+      <w:r>
+        <w:t xml:space="preserve">When the user goes to search for compatible partners, they can find a sorted list of people with similar food interests. They can then review the personal information of each match and determine their compatibility. If a date is desired, they may initiate contact and view food options that have been selected by both parties. They can then suggest a date at a location where both parties have indicated interest. This process guarantees the most simplicity in searching for and planning a first date over food. </w:t>
       </w:r>
     </w:p>
     <w:p>
       <w:pPr>
         <w:spacing w:after="120" w:line="480" w:lineRule="auto"/>
-      </w:pPr>
-      <w:r>
-        <w:t xml:space="preserve">A user can create a profile with personal information pertaining to a standard dating application. In addition, they can specify the types of food, restaurants, or arrangements that they prefer the most. </w:t>
-      </w:r>
-      <w:r>
-        <w:t xml:space="preserve">When the user goes to search for compatible partners, they can find a sorted list of people with similar food interests. They can then review the personal information of each match and determine their compatibility. If a date is desired, they may initiate contact and view food options that have been selected by both parties. They can then suggest a date at a location where both parties have indicated interest. This process guarantees the most simplicity in searching for and planning a first date over food. </w:t>
+        <w:rPr>
+          <w:u w:val="single"/>
+        </w:rPr>
+      </w:pPr>
+      <w:r>
+        <w:rPr>
+          <w:u w:val="single"/>
+        </w:rPr>
+        <w:t>Development</w:t>
       </w:r>
     </w:p>
     <w:p>
       <w:pPr>
         <w:spacing w:after="120" w:line="480" w:lineRule="auto"/>
-        <w:rPr>
-          <w:u w:val="single"/>
-        </w:rPr>
-      </w:pPr>
-      <w:r>
-        <w:rPr>
-          <w:u w:val="single"/>
-        </w:rPr>
-        <w:t>Development</w:t>
+      </w:pPr>
+      <w:r>
+        <w:t xml:space="preserve">Website will be developed in partitions with each person taking a specific area. This allows for maximum consistency in aesthetic and coding style as well as compatibility. The interaction between various </w:t>
+      </w:r>
+      <w:r>
+        <w:lastRenderedPageBreak/>
+        <w:t xml:space="preserve">partitions such as frontend and backend will be facilitated by both parties involved to ensure </w:t>
+      </w:r>
+      <w:r>
+        <w:t xml:space="preserve">information is passed between them without loss and with appropriate security measures. </w:t>
       </w:r>
     </w:p>
     <w:p>
       <w:pPr>
         <w:spacing w:after="120" w:line="480" w:lineRule="auto"/>
-      </w:pPr>
-      <w:r>
-        <w:t xml:space="preserve">Website will be developed in partitions with each person taking a specific area. This allows for maximum consistency in aesthetic and coding style as well as compatibility. The interaction between various partitions such as frontend and backend will be facilitated by both parties involved to ensure </w:t>
-      </w:r>
-      <w:r>
-        <w:t xml:space="preserve">information is passed between them without loss and with appropriate security measures. </w:t>
+        <w:rPr>
+          <w:u w:val="single"/>
+        </w:rPr>
+      </w:pPr>
+      <w:r>
+        <w:rPr>
+          <w:u w:val="single"/>
+        </w:rPr>
+        <w:t>Work Allocation</w:t>
+      </w:r>
+    </w:p>
+    <w:p>
+      <w:pPr>
+        <w:spacing w:after="120" w:line="480" w:lineRule="auto"/>
+      </w:pPr>
+      <w:r>
+        <w:t xml:space="preserve">Development of this </w:t>
+      </w:r>
+      <w:r>
+        <w:t xml:space="preserve">web app can be divided roughly into four parts, with </w:t>
+      </w:r>
+      <w:r>
+        <w:t>a lot of flexibility.</w:t>
+      </w:r>
+      <w:r>
+        <w:br/>
+      </w:r>
+      <w:r>
+        <w:t>Front end website user interface, usability and graphics</w:t>
+      </w:r>
+    </w:p>
+    <w:p>
+      <w:pPr>
+        <w:spacing w:after="120" w:line="480" w:lineRule="auto"/>
+      </w:pPr>
+      <w:r>
+        <w:t>Front end features, maps, user admin</w:t>
       </w:r>
       <w:bookmarkStart w:id="0" w:name="_GoBack"/>
       <w:bookmarkEnd w:id="0"/>
+      <w:r>
+        <w:br/>
+        <w:t>Back end authentication, security, and data retrieval</w:t>
+      </w:r>
+    </w:p>
+    <w:p>
+      <w:pPr>
+        <w:spacing w:after="120" w:line="480" w:lineRule="auto"/>
+      </w:pPr>
+      <w:r>
+        <w:t>Back end searching, messaging, location features</w:t>
+      </w:r>
+    </w:p>
+    <w:p>
+      <w:pPr>
+        <w:spacing w:after="120" w:line="480" w:lineRule="auto"/>
+      </w:pPr>
     </w:p>
     <w:p>
       <w:pPr>
@@ -2555,6 +2731,17 @@
       <w:contextualSpacing/>
     </w:pPr>
   </w:style>
+  <w:style w:type="character" w:styleId="Hyperlink">
+    <w:name w:val="Hyperlink"/>
+    <w:basedOn w:val="DefaultParagraphFont"/>
+    <w:uiPriority w:val="99"/>
+    <w:unhideWhenUsed/>
+    <w:rsid w:val="0029595A"/>
+    <w:rPr>
+      <w:color w:val="0563C1" w:themeColor="hyperlink"/>
+      <w:u w:val="single"/>
+    </w:rPr>
+  </w:style>
 </w:styles>
 </file>
 

</xml_diff>